<commit_message>
Add newest versions of the outputs
</commit_message>
<xml_diff>
--- a/Output/Word/Pickles.docx
+++ b/Output/Word/Pickles.docx
@@ -6258,7 +6258,7 @@
       <w:pStyle w:val="Footer"/>
     </w:pPr>
     <w:r>
-      <w:t>Generated with Pickles 0.16.0.0</w:t>
+      <w:t>Generated with Pickles 0.17.2.0</w:t>
     </w:r>
   </w:p>
 </w:ftr>
@@ -6271,7 +6271,7 @@
       <w:pStyle w:val="Header"/>
     </w:pPr>
     <w:r>
-      <w:t>Pickles, version 0.16.0</w:t>
+      <w:t>Pickles, version 0.17.2</w:t>
     </w:r>
   </w:p>
   <w:p>

</xml_diff>

<commit_message>
Add new version of outputs
</commit_message>
<xml_diff>
--- a/Output/Word/Pickles.docx
+++ b/Output/Word/Pickles.docx
@@ -6258,7 +6258,7 @@
       <w:pStyle w:val="Footer"/>
     </w:pPr>
     <w:r>
-      <w:t>Generated with Pickles 0.17.2.0</w:t>
+      <w:t>Generated with Pickles 0.17.4.0</w:t>
     </w:r>
   </w:p>
 </w:ftr>
@@ -6271,7 +6271,7 @@
       <w:pStyle w:val="Header"/>
     </w:pPr>
     <w:r>
-      <w:t>Pickles, version 0.17.2</w:t>
+      <w:t>Pickles, version 0.17.4</w:t>
     </w:r>
   </w:p>
   <w:p>

</xml_diff>

<commit_message>
Output of version 0.18.0
</commit_message>
<xml_diff>
--- a/Output/Word/Pickles.docx
+++ b/Output/Word/Pickles.docx
@@ -6258,7 +6258,7 @@
       <w:pStyle w:val="Footer"/>
     </w:pPr>
     <w:r>
-      <w:t>Generated with Pickles 0.17.4.0</w:t>
+      <w:t>Generated with Pickles 0.18.0.0</w:t>
     </w:r>
   </w:p>
 </w:ftr>
@@ -6271,7 +6271,7 @@
       <w:pStyle w:val="Header"/>
     </w:pPr>
     <w:r>
-      <w:t>Pickles, version 0.17.4</w:t>
+      <w:t>Pickles, version 0.18.0</w:t>
     </w:r>
   </w:p>
   <w:p>

</xml_diff>

<commit_message>
Output of version 0.18.1
</commit_message>
<xml_diff>
--- a/Output/Word/Pickles.docx
+++ b/Output/Word/Pickles.docx
@@ -1883,6 +1883,107 @@
         <w:pStyle w:val="Heading1"/>
       </w:pPr>
       <w:r>
+        <w:t>Summering</w:t>
+      </w:r>
+    </w:p>
+    <w:p>
+      <w:pPr>
+        <w:pStyle w:val="Normal"/>
+      </w:pPr>
+      <w:r>
+        <w:t>För att slippa att göra dumma fel</w:t>
+      </w:r>
+    </w:p>
+    <w:p>
+      <w:pPr>
+        <w:pStyle w:val="Normal"/>
+      </w:pPr>
+      <w:r>
+        <w:t>Som räknare</w:t>
+      </w:r>
+    </w:p>
+    <w:p>
+      <w:pPr>
+        <w:pStyle w:val="Normal"/>
+      </w:pPr>
+      <w:r>
+        <w:t>Vill jag kunna lägga summera</w:t>
+      </w:r>
+    </w:p>
+    <w:p>
+      <w:pPr>
+        <w:pStyle w:val="Heading2"/>
+      </w:pPr>
+      <w:r>
+        <w:t>Summera 5 och 7 ska vara 12</w:t>
+      </w:r>
+    </w:p>
+    <w:p>
+      <w:pPr>
+        <w:pStyle w:val="Normal"/>
+      </w:pPr>
+      <w:r>
+        <w:rPr>
+          <w:b/>
+        </w:rPr>
+        <w:t>Givet </w:t>
+      </w:r>
+      <w:r>
+        <w:t xml:space="preserve"> att jag har knappat in 5</w:t>
+      </w:r>
+    </w:p>
+    <w:p>
+      <w:pPr>
+        <w:pStyle w:val="Normal"/>
+      </w:pPr>
+      <w:r>
+        <w:rPr>
+          <w:b/>
+        </w:rPr>
+        <w:t>Och </w:t>
+      </w:r>
+      <w:r>
+        <w:t xml:space="preserve"> att jag har knappat in 7</w:t>
+      </w:r>
+    </w:p>
+    <w:p>
+      <w:pPr>
+        <w:pStyle w:val="Normal"/>
+      </w:pPr>
+      <w:r>
+        <w:rPr>
+          <w:b/>
+        </w:rPr>
+        <w:t>När </w:t>
+      </w:r>
+      <w:r>
+        <w:t xml:space="preserve"> jag summerar</w:t>
+      </w:r>
+    </w:p>
+    <w:p>
+      <w:pPr>
+        <w:pStyle w:val="Normal"/>
+      </w:pPr>
+      <w:r>
+        <w:rPr>
+          <w:b/>
+        </w:rPr>
+        <w:t>Så </w:t>
+      </w:r>
+      <w:r>
+        <w:t xml:space="preserve"> ska resultatet vara 12</w:t>
+      </w:r>
+    </w:p>
+    <w:p>
+      <w:r>
+        <w:br w:type="page"/>
+      </w:r>
+    </w:p>
+    <w:p>
+      <w:pPr>
+        <w:pStyle w:val="Heading1"/>
+      </w:pPr>
+      <w:r>
         <w:t>Show the compare to feature</w:t>
       </w:r>
     </w:p>
@@ -6258,7 +6359,7 @@
       <w:pStyle w:val="Footer"/>
     </w:pPr>
     <w:r>
-      <w:t>Generated with Pickles 0.18.0.0</w:t>
+      <w:t>Generated with Pickles 0.18.1.0</w:t>
     </w:r>
   </w:p>
 </w:ftr>
@@ -6271,7 +6372,7 @@
       <w:pStyle w:val="Header"/>
     </w:pPr>
     <w:r>
-      <w:t>Pickles, version 0.18.0</w:t>
+      <w:t>Pickles, version 0.18.1</w:t>
     </w:r>
   </w:p>
   <w:p>

</xml_diff>

<commit_message>
Output of version 0.18.2
</commit_message>
<xml_diff>
--- a/Output/Word/Pickles.docx
+++ b/Output/Word/Pickles.docx
@@ -6359,7 +6359,7 @@
       <w:pStyle w:val="Footer"/>
     </w:pPr>
     <w:r>
-      <w:t>Generated with Pickles 0.18.1.0</w:t>
+      <w:t>Generated with Pickles 0.18.2.0</w:t>
     </w:r>
   </w:p>
 </w:ftr>
@@ -6372,7 +6372,7 @@
       <w:pStyle w:val="Header"/>
     </w:pPr>
     <w:r>
-      <w:t>Pickles, version 0.18.1</w:t>
+      <w:t>Pickles, version 0.18.2</w:t>
     </w:r>
   </w:p>
   <w:p>

</xml_diff>

<commit_message>
Version 0.19.0 of the output
</commit_message>
<xml_diff>
--- a/Output/Word/Pickles.docx
+++ b/Output/Word/Pickles.docx
@@ -6359,7 +6359,7 @@
       <w:pStyle w:val="Footer"/>
     </w:pPr>
     <w:r>
-      <w:t>Generated with Pickles 0.18.2.0</w:t>
+      <w:t>Generated with Pickles 0.19.0.0</w:t>
     </w:r>
   </w:p>
 </w:ftr>
@@ -6372,7 +6372,7 @@
       <w:pStyle w:val="Header"/>
     </w:pPr>
     <w:r>
-      <w:t>Pickles, version 0.18.2</w:t>
+      <w:t>Pickles, version 0.19.0</w:t>
     </w:r>
   </w:p>
   <w:p>

</xml_diff>

<commit_message>
Output of version 0.20.0
</commit_message>
<xml_diff>
--- a/Output/Word/Pickles.docx
+++ b/Output/Word/Pickles.docx
@@ -6359,7 +6359,7 @@
       <w:pStyle w:val="Footer"/>
     </w:pPr>
     <w:r>
-      <w:t>Generated with Pickles 0.19.0.0</w:t>
+      <w:t>Generated with Pickles 0.20.0.0</w:t>
     </w:r>
   </w:p>
 </w:ftr>
@@ -6372,7 +6372,7 @@
       <w:pStyle w:val="Header"/>
     </w:pPr>
     <w:r>
-      <w:t>Pickles, version 0.19.0</w:t>
+      <w:t>Pickles, version 0.20.0</w:t>
     </w:r>
   </w:p>
   <w:p>

</xml_diff>

<commit_message>
Output of version 1.0.0
</commit_message>
<xml_diff>
--- a/Output/Word/Pickles.docx
+++ b/Output/Word/Pickles.docx
@@ -6359,7 +6359,7 @@
       <w:pStyle w:val="Footer"/>
     </w:pPr>
     <w:r>
-      <w:t>Generated with Pickles 0.20.0.0</w:t>
+      <w:t>Generated with Pickles 1.0.0.0</w:t>
     </w:r>
   </w:p>
 </w:ftr>
@@ -6372,7 +6372,7 @@
       <w:pStyle w:val="Header"/>
     </w:pPr>
     <w:r>
-      <w:t>Pickles, version 0.20.0</w:t>
+      <w:t>Pickles, version 1.0.0</w:t>
     </w:r>
   </w:p>
   <w:p>

</xml_diff>

<commit_message>
Output of version 1.0.1
</commit_message>
<xml_diff>
--- a/Output/Word/Pickles.docx
+++ b/Output/Word/Pickles.docx
@@ -6359,7 +6359,7 @@
       <w:pStyle w:val="Footer"/>
     </w:pPr>
     <w:r>
-      <w:t>Generated with Pickles 1.0.0.0</w:t>
+      <w:t>Generated with Pickles 1.0.1.0</w:t>
     </w:r>
   </w:p>
 </w:ftr>
@@ -6372,7 +6372,7 @@
       <w:pStyle w:val="Header"/>
     </w:pPr>
     <w:r>
-      <w:t>Pickles, version 1.0.0</w:t>
+      <w:t>Pickles, version 1.0.1</w:t>
     </w:r>
   </w:p>
   <w:p>

</xml_diff>

<commit_message>
Add output of version 1.1.0
</commit_message>
<xml_diff>
--- a/Output/Word/Pickles.docx
+++ b/Output/Word/Pickles.docx
@@ -6359,7 +6359,7 @@
       <w:pStyle w:val="Footer"/>
     </w:pPr>
     <w:r>
-      <w:t>Generated with Pickles 1.0.1.0</w:t>
+      <w:t>Generated with Pickles 1.1.0.0</w:t>
     </w:r>
   </w:p>
 </w:ftr>
@@ -6372,7 +6372,7 @@
       <w:pStyle w:val="Header"/>
     </w:pPr>
     <w:r>
-      <w:t>Pickles, version 1.0.1</w:t>
+      <w:t>Pickles, version 1.1.0</w:t>
     </w:r>
   </w:p>
   <w:p>

</xml_diff>

<commit_message>
Output of version 1.2
</commit_message>
<xml_diff>
--- a/Output/Word/Pickles.docx
+++ b/Output/Word/Pickles.docx
@@ -6359,7 +6359,7 @@
       <w:pStyle w:val="Footer"/>
     </w:pPr>
     <w:r>
-      <w:t>Generated with Pickles 1.1.0.0</w:t>
+      <w:t>Generated with Pickles 1.2.0.0</w:t>
     </w:r>
   </w:p>
 </w:ftr>
@@ -6372,7 +6372,7 @@
       <w:pStyle w:val="Header"/>
     </w:pPr>
     <w:r>
-      <w:t>Pickles, version 1.1.0</w:t>
+      <w:t>Pickles, version 1.2.0</w:t>
     </w:r>
   </w:p>
   <w:p>

</xml_diff>

<commit_message>
Add output of version 1.2.1
</commit_message>
<xml_diff>
--- a/Output/Word/Pickles.docx
+++ b/Output/Word/Pickles.docx
@@ -6359,7 +6359,7 @@
       <w:pStyle w:val="Footer"/>
     </w:pPr>
     <w:r>
-      <w:t>Generated with Pickles 1.2.0.0</w:t>
+      <w:t>Generated with Pickles 1.2.1.0</w:t>
     </w:r>
   </w:p>
 </w:ftr>
@@ -6372,7 +6372,7 @@
       <w:pStyle w:val="Header"/>
     </w:pPr>
     <w:r>
-      <w:t>Pickles, version 1.2.0</w:t>
+      <w:t>Pickles, version 1.2.1</w:t>
     </w:r>
   </w:p>
   <w:p>

</xml_diff>

<commit_message>
Add Output of version 1.2.2
</commit_message>
<xml_diff>
--- a/Output/Word/Pickles.docx
+++ b/Output/Word/Pickles.docx
@@ -6359,7 +6359,7 @@
       <w:pStyle w:val="Footer"/>
     </w:pPr>
     <w:r>
-      <w:t>Generated with Pickles 1.2.1.0</w:t>
+      <w:t>Generated with Pickles 1.2.2.0</w:t>
     </w:r>
   </w:p>
 </w:ftr>
@@ -6372,7 +6372,7 @@
       <w:pStyle w:val="Header"/>
     </w:pPr>
     <w:r>
-      <w:t>Pickles, version 1.2.1</w:t>
+      <w:t>Pickles, version 1.2.2</w:t>
     </w:r>
   </w:p>
   <w:p>

</xml_diff>

<commit_message>
Outputs of version 1.2.3
</commit_message>
<xml_diff>
--- a/Output/Word/Pickles.docx
+++ b/Output/Word/Pickles.docx
@@ -6359,7 +6359,7 @@
       <w:pStyle w:val="Footer"/>
     </w:pPr>
     <w:r>
-      <w:t>Generated with Pickles 1.2.2.0</w:t>
+      <w:t>Generated with Pickles 1.2.3.0</w:t>
     </w:r>
   </w:p>
 </w:ftr>
@@ -6372,7 +6372,7 @@
       <w:pStyle w:val="Header"/>
     </w:pPr>
     <w:r>
-      <w:t>Pickles, version 1.2.2</w:t>
+      <w:t>Pickles, version 1.2.3</w:t>
     </w:r>
   </w:p>
   <w:p>

</xml_diff>

<commit_message>
Output for version 2.0.0
</commit_message>
<xml_diff>
--- a/Output/Word/Pickles.docx
+++ b/Output/Word/Pickles.docx
@@ -77,23 +77,23 @@
         <w:pStyle w:val="Normal"/>
       </w:pPr>
       <w:r>
-        <w:t>In order to restart a new set of calculations</w:t>
-      </w:r>
-    </w:p>
-    <w:p>
-      <w:pPr>
-        <w:pStyle w:val="Normal"/>
-      </w:pPr>
-      <w:r>
-        <w:t>As a math idiot</w:t>
-      </w:r>
-    </w:p>
-    <w:p>
-      <w:pPr>
-        <w:pStyle w:val="Normal"/>
-      </w:pPr>
-      <w:r>
-        <w:t>I want to be able to clear the screen</w:t>
+        <w:t>	In order to restart a new set of calculations</w:t>
+      </w:r>
+    </w:p>
+    <w:p>
+      <w:pPr>
+        <w:pStyle w:val="Normal"/>
+      </w:pPr>
+      <w:r>
+        <w:t>	As a math idiot</w:t>
+      </w:r>
+    </w:p>
+    <w:p>
+      <w:pPr>
+        <w:pStyle w:val="Normal"/>
+      </w:pPr>
+      <w:r>
+        <w:t>	I want to be able to clear the screen</w:t>
       </w:r>
     </w:p>
     <w:p>
@@ -178,31 +178,31 @@
         <w:pStyle w:val="Normal"/>
       </w:pPr>
       <w:r>
-        <w:t>In order to increase stakeholder engagement with pickled specs</w:t>
-      </w:r>
-    </w:p>
-    <w:p>
-      <w:pPr>
-        <w:pStyle w:val="Normal"/>
-      </w:pPr>
-      <w:r>
-        <w:t>As a SpecFlow evangelist  </w:t>
-      </w:r>
-    </w:p>
-    <w:p>
-      <w:pPr>
-        <w:pStyle w:val="Normal"/>
-      </w:pPr>
-      <w:r>
-        <w:t>I want to adjust the level of detail in the DHTML view to suit my audience</w:t>
-      </w:r>
-    </w:p>
-    <w:p>
-      <w:pPr>
-        <w:pStyle w:val="Normal"/>
-      </w:pPr>
-      <w:r>
-        <w:t>So that I do not overwhelm them.</w:t>
+        <w:t>	In order to increase stakeholder engagement with pickled specs</w:t>
+      </w:r>
+    </w:p>
+    <w:p>
+      <w:pPr>
+        <w:pStyle w:val="Normal"/>
+      </w:pPr>
+      <w:r>
+        <w:t>	As a SpecFlow evangelist  </w:t>
+      </w:r>
+    </w:p>
+    <w:p>
+      <w:pPr>
+        <w:pStyle w:val="Normal"/>
+      </w:pPr>
+      <w:r>
+        <w:t>	I want to adjust the level of detail in the DHTML view to suit my audience</w:t>
+      </w:r>
+    </w:p>
+    <w:p>
+      <w:pPr>
+        <w:pStyle w:val="Normal"/>
+      </w:pPr>
+      <w:r>
+        <w:t>	So that I do not overwhelm them.</w:t>
       </w:r>
     </w:p>
     <w:p>
@@ -648,151 +648,151 @@
         <w:pStyle w:val="Normal"/>
       </w:pPr>
       <w:r>
-        <w:t>Header 1</w:t>
-      </w:r>
-    </w:p>
-    <w:p>
-      <w:pPr>
-        <w:pStyle w:val="Normal"/>
-      </w:pPr>
-      <w:r>
-        <w:t>========</w:t>
-      </w:r>
-    </w:p>
-    <w:p>
-      <w:pPr>
-        <w:pStyle w:val="Normal"/>
-      </w:pPr>
-      <w:r>
-        <w:t>Header 2</w:t>
-      </w:r>
-    </w:p>
-    <w:p>
-      <w:pPr>
-        <w:pStyle w:val="Normal"/>
-      </w:pPr>
-      <w:r>
-        <w:t>--------</w:t>
-      </w:r>
-    </w:p>
-    <w:p>
-      <w:pPr>
-        <w:pStyle w:val="Normal"/>
-      </w:pPr>
-      <w:r>
-        <w:t>This is a *significant* word</w:t>
-      </w:r>
-    </w:p>
-    <w:p>
-      <w:pPr>
-        <w:pStyle w:val="Normal"/>
-      </w:pPr>
-      <w:r>
-        <w:t>1. Ordered #1</w:t>
-      </w:r>
-    </w:p>
-    <w:p>
-      <w:pPr>
-        <w:pStyle w:val="Normal"/>
-      </w:pPr>
-      <w:r>
-        <w:t>2. Ordered #2</w:t>
-      </w:r>
-    </w:p>
-    <w:p>
-      <w:pPr>
-        <w:pStyle w:val="Normal"/>
-      </w:pPr>
-      <w:r>
-        <w:t>3. Ordered #3</w:t>
-      </w:r>
-    </w:p>
-    <w:p>
-      <w:pPr>
-        <w:pStyle w:val="Normal"/>
-      </w:pPr>
-      <w:r>
-        <w:t>- Unordered #1 </w:t>
-      </w:r>
-    </w:p>
-    <w:p>
-      <w:pPr>
-        <w:pStyle w:val="Normal"/>
-      </w:pPr>
-      <w:r>
-        <w:t>- Unordered #2</w:t>
-      </w:r>
-    </w:p>
-    <w:p>
-      <w:pPr>
-        <w:pStyle w:val="Normal"/>
-      </w:pPr>
-      <w:r>
-        <w:t>- Unordered #3 	</w:t>
-      </w:r>
-    </w:p>
-    <w:p>
-      <w:pPr>
-        <w:pStyle w:val="Normal"/>
-      </w:pPr>
-      <w:r>
-        <w:t>Horizontal Rule:  </w:t>
-      </w:r>
-    </w:p>
-    <w:p>
-      <w:pPr>
-        <w:pStyle w:val="Normal"/>
-      </w:pPr>
-      <w:r>
-        <w:t>- - -</w:t>
-      </w:r>
-    </w:p>
-    <w:p>
-      <w:pPr>
-        <w:pStyle w:val="Normal"/>
-      </w:pPr>
-      <w:r>
-        <w:t>Table example:  </w:t>
-      </w:r>
-    </w:p>
-    <w:p>
-      <w:pPr>
-        <w:pStyle w:val="Normal"/>
-      </w:pPr>
-      <w:r>
-        <w:t>| First Header  | Second Header |</w:t>
-      </w:r>
-    </w:p>
-    <w:p>
-      <w:pPr>
-        <w:pStyle w:val="Normal"/>
-      </w:pPr>
-      <w:r>
-        <w:t>| ------------- | ------------- |</w:t>
-      </w:r>
-    </w:p>
-    <w:p>
-      <w:pPr>
-        <w:pStyle w:val="Normal"/>
-      </w:pPr>
-      <w:r>
-        <w:t>| Content Cell  | Content Cell  |</w:t>
-      </w:r>
-    </w:p>
-    <w:p>
-      <w:pPr>
-        <w:pStyle w:val="Normal"/>
-      </w:pPr>
-      <w:r>
-        <w:t>| Content Cell  | Content Cell  | </w:t>
-      </w:r>
-    </w:p>
-    <w:p>
-      <w:pPr>
-        <w:pStyle w:val="Normal"/>
-      </w:pPr>
-      <w:r>
-        <w:t>- - -</w:t>
+        <w:t>	Header 1</w:t>
+      </w:r>
+    </w:p>
+    <w:p>
+      <w:pPr>
+        <w:pStyle w:val="Normal"/>
+      </w:pPr>
+      <w:r>
+        <w:t>	========</w:t>
+      </w:r>
+    </w:p>
+    <w:p>
+      <w:pPr>
+        <w:pStyle w:val="Normal"/>
+      </w:pPr>
+      <w:r>
+        <w:t>	Header 2</w:t>
+      </w:r>
+    </w:p>
+    <w:p>
+      <w:pPr>
+        <w:pStyle w:val="Normal"/>
+      </w:pPr>
+      <w:r>
+        <w:t>	--------</w:t>
+      </w:r>
+    </w:p>
+    <w:p>
+      <w:pPr>
+        <w:pStyle w:val="Normal"/>
+      </w:pPr>
+      <w:r>
+        <w:t>	This is a *significant* word</w:t>
+      </w:r>
+    </w:p>
+    <w:p>
+      <w:pPr>
+        <w:pStyle w:val="Normal"/>
+      </w:pPr>
+      <w:r>
+        <w:t>	1. Ordered #1</w:t>
+      </w:r>
+    </w:p>
+    <w:p>
+      <w:pPr>
+        <w:pStyle w:val="Normal"/>
+      </w:pPr>
+      <w:r>
+        <w:t>	2. Ordered #2</w:t>
+      </w:r>
+    </w:p>
+    <w:p>
+      <w:pPr>
+        <w:pStyle w:val="Normal"/>
+      </w:pPr>
+      <w:r>
+        <w:t>	3. Ordered #3</w:t>
+      </w:r>
+    </w:p>
+    <w:p>
+      <w:pPr>
+        <w:pStyle w:val="Normal"/>
+      </w:pPr>
+      <w:r>
+        <w:t>	- Unordered #1 </w:t>
+      </w:r>
+    </w:p>
+    <w:p>
+      <w:pPr>
+        <w:pStyle w:val="Normal"/>
+      </w:pPr>
+      <w:r>
+        <w:t>	- Unordered #2</w:t>
+      </w:r>
+    </w:p>
+    <w:p>
+      <w:pPr>
+        <w:pStyle w:val="Normal"/>
+      </w:pPr>
+      <w:r>
+        <w:t>	- Unordered #3 	</w:t>
+      </w:r>
+    </w:p>
+    <w:p>
+      <w:pPr>
+        <w:pStyle w:val="Normal"/>
+      </w:pPr>
+      <w:r>
+        <w:t>	Horizontal Rule:  </w:t>
+      </w:r>
+    </w:p>
+    <w:p>
+      <w:pPr>
+        <w:pStyle w:val="Normal"/>
+      </w:pPr>
+      <w:r>
+        <w:t>	- - -</w:t>
+      </w:r>
+    </w:p>
+    <w:p>
+      <w:pPr>
+        <w:pStyle w:val="Normal"/>
+      </w:pPr>
+      <w:r>
+        <w:t>	Table example:  </w:t>
+      </w:r>
+    </w:p>
+    <w:p>
+      <w:pPr>
+        <w:pStyle w:val="Normal"/>
+      </w:pPr>
+      <w:r>
+        <w:t>	| First Header  | Second Header |</w:t>
+      </w:r>
+    </w:p>
+    <w:p>
+      <w:pPr>
+        <w:pStyle w:val="Normal"/>
+      </w:pPr>
+      <w:r>
+        <w:t>	| ------------- | ------------- |</w:t>
+      </w:r>
+    </w:p>
+    <w:p>
+      <w:pPr>
+        <w:pStyle w:val="Normal"/>
+      </w:pPr>
+      <w:r>
+        <w:t>	| Content Cell  | Content Cell  |</w:t>
+      </w:r>
+    </w:p>
+    <w:p>
+      <w:pPr>
+        <w:pStyle w:val="Normal"/>
+      </w:pPr>
+      <w:r>
+        <w:t>	| Content Cell  | Content Cell  | </w:t>
+      </w:r>
+    </w:p>
+    <w:p>
+      <w:pPr>
+        <w:pStyle w:val="Normal"/>
+      </w:pPr>
+      <w:r>
+        <w:t>	- - -</w:t>
       </w:r>
     </w:p>
     <w:p>
@@ -828,7 +828,7 @@
               <w:pStyle w:val="Normal"/>
             </w:pPr>
             <w:r>
-              <w:t>This is the *coolest* background</w:t>
+              <w:t>		This is the *coolest* background</w:t>
             </w:r>
           </w:p>
           <w:p>
@@ -883,18 +883,17 @@
         <w:pStyle w:val="Normal"/>
       </w:pPr>
       <w:r>
-        <w:t>
-This is **important** text
-Code Block:  
-```
-var x = 2;
-```
-Apple
-:   Pomaceous fruit of plants of the genus Malus in 
-the family Rosaceae.
-:   An American computer company.
-Orange
-:   The fruit of an evergreen tree of the genus Citrus.</w:t>
+        <w:t>		This is **important** text
+		Code Block:  
+		```
+		var x = 2;
+		```
+		Apple
+		:   Pomaceous fruit of plants of the genus Malus in 
+			the family Rosaceae.
+		:   An American computer company.
+		Orange
+		:   The fruit of an evergreen tree of the genus Citrus.</w:t>
       </w:r>
     </w:p>
     <w:p>
@@ -938,9 +937,8 @@
         <w:pStyle w:val="Normal"/>
       </w:pPr>
       <w:r>
-        <w:t>
-This is [an example link to pickles](https://github.com/picklesdoc/pickles/wiki "Pickles") inline link.
-[This link to pickles](https://github.com/picklesdoc/pickles/wiki) has no title attribute.</w:t>
+        <w:t>		This is [an example link to pickles](https://github.com/picklesdoc/pickles/wiki "Pickles") inline link.
+		[This link to pickles](https://github.com/picklesdoc/pickles/wiki) has no title attribute.</w:t>
       </w:r>
     </w:p>
     <w:p>
@@ -976,8 +974,7 @@
         <w:pStyle w:val="Heading3"/>
       </w:pPr>
       <w:r>
-        <w:t>Examples: 
-This __message__ is important too and is for an *Example* table.</w:t>
+        <w:t>Examples: 			This __message__ is important too and is for an *Example* table.</w:t>
       </w:r>
     </w:p>
     <w:tbl>
@@ -1037,23 +1034,23 @@
         <w:pStyle w:val="Normal"/>
       </w:pPr>
       <w:r>
-        <w:t>In order capture this particular Gherkin feature</w:t>
-      </w:r>
-    </w:p>
-    <w:p>
-      <w:pPr>
-        <w:pStyle w:val="Normal"/>
-      </w:pPr>
-      <w:r>
-        <w:t>As a Pickles contributer</w:t>
-      </w:r>
-    </w:p>
-    <w:p>
-      <w:pPr>
-        <w:pStyle w:val="Normal"/>
-      </w:pPr>
-      <w:r>
-        <w:t>I want to demonstrate an example of using multiline text in a Scenario</w:t>
+        <w:t>	In order capture this particular Gherkin feature</w:t>
+      </w:r>
+    </w:p>
+    <w:p>
+      <w:pPr>
+        <w:pStyle w:val="Normal"/>
+      </w:pPr>
+      <w:r>
+        <w:t>	As a Pickles contributer</w:t>
+      </w:r>
+    </w:p>
+    <w:p>
+      <w:pPr>
+        <w:pStyle w:val="Normal"/>
+      </w:pPr>
+      <w:r>
+        <w:t>	I want to demonstrate an example of using multiline text in a Scenario</w:t>
       </w:r>
     </w:p>
     <w:p>
@@ -1148,23 +1145,23 @@
         <w:pStyle w:val="Normal"/>
       </w:pPr>
       <w:r>
-        <w:t>In order to test nested folder output</w:t>
-      </w:r>
-    </w:p>
-    <w:p>
-      <w:pPr>
-        <w:pStyle w:val="Normal"/>
-      </w:pPr>
-      <w:r>
-        <w:t>As a silly contributer</w:t>
-      </w:r>
-    </w:p>
-    <w:p>
-      <w:pPr>
-        <w:pStyle w:val="Normal"/>
-      </w:pPr>
-      <w:r>
-        <w:t>I want to create an example of something several folders deep</w:t>
+        <w:t>	In order to test nested folder output</w:t>
+      </w:r>
+    </w:p>
+    <w:p>
+      <w:pPr>
+        <w:pStyle w:val="Normal"/>
+      </w:pPr>
+      <w:r>
+        <w:t>	As a silly contributer</w:t>
+      </w:r>
+    </w:p>
+    <w:p>
+      <w:pPr>
+        <w:pStyle w:val="Normal"/>
+      </w:pPr>
+      <w:r>
+        <w:t>	I want to create an example of something several folders deep</w:t>
       </w:r>
     </w:p>
     <w:p>
@@ -1249,39 +1246,39 @@
         <w:pStyle w:val="Normal"/>
       </w:pPr>
       <w:r>
-        <w:t>In order to don't have to rely on the global shared state</w:t>
-      </w:r>
-    </w:p>
-    <w:p>
-      <w:pPr>
-        <w:pStyle w:val="Normal"/>
-      </w:pPr>
-      <w:r>
-        <w:t>and to be able to define the contexts required for each scenario.</w:t>
-      </w:r>
-    </w:p>
-    <w:p>
-      <w:pPr>
-        <w:pStyle w:val="Normal"/>
-      </w:pPr>
-      <w:r>
-        <w:t>As a SpecFlow Evanglist</w:t>
-      </w:r>
-    </w:p>
-    <w:p>
-      <w:pPr>
-        <w:pStyle w:val="Normal"/>
-      </w:pPr>
-      <w:r>
-        <w:t>I would like to have the system automatically inject an instance of any class as </w:t>
-      </w:r>
-    </w:p>
-    <w:p>
-      <w:pPr>
-        <w:pStyle w:val="Normal"/>
-      </w:pPr>
-      <w:r>
-        <w:t>defined in the constructor of a step file</w:t>
+        <w:t>	In order to don't have to rely on the global shared state</w:t>
+      </w:r>
+    </w:p>
+    <w:p>
+      <w:pPr>
+        <w:pStyle w:val="Normal"/>
+      </w:pPr>
+      <w:r>
+        <w:t>		and to be able to define the contexts required for each scenario.</w:t>
+      </w:r>
+    </w:p>
+    <w:p>
+      <w:pPr>
+        <w:pStyle w:val="Normal"/>
+      </w:pPr>
+      <w:r>
+        <w:t>	As a SpecFlow Evanglist</w:t>
+      </w:r>
+    </w:p>
+    <w:p>
+      <w:pPr>
+        <w:pStyle w:val="Normal"/>
+      </w:pPr>
+      <w:r>
+        <w:t>	I would like to have the system automatically inject an instance of any class as </w:t>
+      </w:r>
+    </w:p>
+    <w:p>
+      <w:pPr>
+        <w:pStyle w:val="Normal"/>
+      </w:pPr>
+      <w:r>
+        <w:t>		defined in the constructor of a step file</w:t>
       </w:r>
     </w:p>
     <w:p>
@@ -1510,23 +1507,23 @@
         <w:pStyle w:val="Normal"/>
       </w:pPr>
       <w:r>
-        <w:t>In order to reduce the amount of code and repetitive tasks in my steps</w:t>
-      </w:r>
-    </w:p>
-    <w:p>
-      <w:pPr>
-        <w:pStyle w:val="Normal"/>
-      </w:pPr>
-      <w:r>
-        <w:t>As a SpecFlow evanglist</w:t>
-      </w:r>
-    </w:p>
-    <w:p>
-      <w:pPr>
-        <w:pStyle w:val="Normal"/>
-      </w:pPr>
-      <w:r>
-        <w:t>I want to define reusable transformations for my step arguments</w:t>
+        <w:t>	In order to reduce the amount of code and repetitive tasks in my steps</w:t>
+      </w:r>
+    </w:p>
+    <w:p>
+      <w:pPr>
+        <w:pStyle w:val="Normal"/>
+      </w:pPr>
+      <w:r>
+        <w:t>	As a SpecFlow evanglist</w:t>
+      </w:r>
+    </w:p>
+    <w:p>
+      <w:pPr>
+        <w:pStyle w:val="Normal"/>
+      </w:pPr>
+      <w:r>
+        <w:t>	I want to define reusable transformations for my step arguments</w:t>
       </w:r>
     </w:p>
     <w:p>
@@ -1597,23 +1594,23 @@
         <w:pStyle w:val="Normal"/>
       </w:pPr>
       <w:r>
-        <w:t>In order to create steps of a higher abstraction</w:t>
-      </w:r>
-    </w:p>
-    <w:p>
-      <w:pPr>
-        <w:pStyle w:val="Normal"/>
-      </w:pPr>
-      <w:r>
-        <w:t>As a SpecFlow evangelist</w:t>
-      </w:r>
-    </w:p>
-    <w:p>
-      <w:pPr>
-        <w:pStyle w:val="Normal"/>
-      </w:pPr>
-      <w:r>
-        <w:t>I want reuse other steps in my step definitions</w:t>
+        <w:t>	In order to create steps of a higher abstraction</w:t>
+      </w:r>
+    </w:p>
+    <w:p>
+      <w:pPr>
+        <w:pStyle w:val="Normal"/>
+      </w:pPr>
+      <w:r>
+        <w:t>	As a SpecFlow evangelist</w:t>
+      </w:r>
+    </w:p>
+    <w:p>
+      <w:pPr>
+        <w:pStyle w:val="Normal"/>
+      </w:pPr>
+      <w:r>
+        <w:t>	I want reuse other steps in my step definitions</w:t>
       </w:r>
     </w:p>
     <w:p>
@@ -1748,23 +1745,23 @@
         <w:pStyle w:val="Normal"/>
       </w:pPr>
       <w:r>
-        <w:t>In order to show that steps can be used with multiple attributes</w:t>
-      </w:r>
-    </w:p>
-    <w:p>
-      <w:pPr>
-        <w:pStyle w:val="Normal"/>
-      </w:pPr>
-      <w:r>
-        <w:t>As a SpecFlow Evangelist</w:t>
-      </w:r>
-    </w:p>
-    <w:p>
-      <w:pPr>
-        <w:pStyle w:val="Normal"/>
-      </w:pPr>
-      <w:r>
-        <w:t>I want to show that similar attributes can be applied to the same step definition</w:t>
+        <w:t>	In order to show that steps can be used with multiple attributes</w:t>
+      </w:r>
+    </w:p>
+    <w:p>
+      <w:pPr>
+        <w:pStyle w:val="Normal"/>
+      </w:pPr>
+      <w:r>
+        <w:t>	As a SpecFlow Evangelist</w:t>
+      </w:r>
+    </w:p>
+    <w:p>
+      <w:pPr>
+        <w:pStyle w:val="Normal"/>
+      </w:pPr>
+      <w:r>
+        <w:t>	I want to show that similar attributes can be applied to the same step definition</w:t>
       </w:r>
     </w:p>
     <w:p>
@@ -1891,23 +1888,23 @@
         <w:pStyle w:val="Normal"/>
       </w:pPr>
       <w:r>
-        <w:t>För att slippa att göra dumma fel</w:t>
-      </w:r>
-    </w:p>
-    <w:p>
-      <w:pPr>
-        <w:pStyle w:val="Normal"/>
-      </w:pPr>
-      <w:r>
-        <w:t>Som räknare</w:t>
-      </w:r>
-    </w:p>
-    <w:p>
-      <w:pPr>
-        <w:pStyle w:val="Normal"/>
-      </w:pPr>
-      <w:r>
-        <w:t>Vill jag kunna lägga summera</w:t>
+        <w:t>	För att slippa att göra dumma fel</w:t>
+      </w:r>
+    </w:p>
+    <w:p>
+      <w:pPr>
+        <w:pStyle w:val="Normal"/>
+      </w:pPr>
+      <w:r>
+        <w:t>	Som räknare</w:t>
+      </w:r>
+    </w:p>
+    <w:p>
+      <w:pPr>
+        <w:pStyle w:val="Normal"/>
+      </w:pPr>
+      <w:r>
+        <w:t>	Vill jag kunna lägga summera</w:t>
       </w:r>
     </w:p>
     <w:p>
@@ -1992,23 +1989,23 @@
         <w:pStyle w:val="Normal"/>
       </w:pPr>
       <w:r>
-        <w:t>In order to show the compare to features of SpecFlow Assist</w:t>
-      </w:r>
-    </w:p>
-    <w:p>
-      <w:pPr>
-        <w:pStyle w:val="Normal"/>
-      </w:pPr>
-      <w:r>
-        <w:t>As a SpecFlow evanglist</w:t>
-      </w:r>
-    </w:p>
-    <w:p>
-      <w:pPr>
-        <w:pStyle w:val="Normal"/>
-      </w:pPr>
-      <w:r>
-        <w:t>I want to show how the different versions of compareTo works</w:t>
+        <w:t>	In order to show the compare to features of SpecFlow Assist</w:t>
+      </w:r>
+    </w:p>
+    <w:p>
+      <w:pPr>
+        <w:pStyle w:val="Normal"/>
+      </w:pPr>
+      <w:r>
+        <w:t>	As a SpecFlow evanglist</w:t>
+      </w:r>
+    </w:p>
+    <w:p>
+      <w:pPr>
+        <w:pStyle w:val="Normal"/>
+      </w:pPr>
+      <w:r>
+        <w:t>	I want to show how the different versions of compareTo works</w:t>
       </w:r>
     </w:p>
     <w:p>
@@ -2685,23 +2682,23 @@
         <w:pStyle w:val="Normal"/>
       </w:pPr>
       <w:r>
-        <w:t>In order to show how to use tables</w:t>
-      </w:r>
-    </w:p>
-    <w:p>
-      <w:pPr>
-        <w:pStyle w:val="Normal"/>
-      </w:pPr>
-      <w:r>
-        <w:t>As a SpecFlow evanglist</w:t>
-      </w:r>
-    </w:p>
-    <w:p>
-      <w:pPr>
-        <w:pStyle w:val="Normal"/>
-      </w:pPr>
-      <w:r>
-        <w:t>I want to write some simple scenarios that uses tables tables</w:t>
+        <w:t>	In order to show how to use tables</w:t>
+      </w:r>
+    </w:p>
+    <w:p>
+      <w:pPr>
+        <w:pStyle w:val="Normal"/>
+      </w:pPr>
+      <w:r>
+        <w:t>	As a SpecFlow evanglist</w:t>
+      </w:r>
+    </w:p>
+    <w:p>
+      <w:pPr>
+        <w:pStyle w:val="Normal"/>
+      </w:pPr>
+      <w:r>
+        <w:t>	I want to write some simple scenarios that uses tables tables</w:t>
       </w:r>
     </w:p>
     <w:p>
@@ -3881,23 +3878,23 @@
         <w:pStyle w:val="Normal"/>
       </w:pPr>
       <w:r>
-        <w:t>In order to show how to use the Background keyword of Gherkin</w:t>
-      </w:r>
-    </w:p>
-    <w:p>
-      <w:pPr>
-        <w:pStyle w:val="Normal"/>
-      </w:pPr>
-      <w:r>
-        <w:t>As a SpecFlow evanglist</w:t>
-      </w:r>
-    </w:p>
-    <w:p>
-      <w:pPr>
-        <w:pStyle w:val="Normal"/>
-      </w:pPr>
-      <w:r>
-        <w:t>I want to show that background steps are called before any scenario step</w:t>
+        <w:t>	In order to show how to use the Background keyword of Gherkin</w:t>
+      </w:r>
+    </w:p>
+    <w:p>
+      <w:pPr>
+        <w:pStyle w:val="Normal"/>
+      </w:pPr>
+      <w:r>
+        <w:t>	As a SpecFlow evanglist</w:t>
+      </w:r>
+    </w:p>
+    <w:p>
+      <w:pPr>
+        <w:pStyle w:val="Normal"/>
+      </w:pPr>
+      <w:r>
+        <w:t>	I want to show that background steps are called before any scenario step</w:t>
       </w:r>
     </w:p>
     <w:tbl>
@@ -4049,23 +4046,23 @@
         <w:pStyle w:val="Normal"/>
       </w:pPr>
       <w:r>
-        <w:t>In order to not have to type the same scenario over and over</w:t>
-      </w:r>
-    </w:p>
-    <w:p>
-      <w:pPr>
-        <w:pStyle w:val="Normal"/>
-      </w:pPr>
-      <w:r>
-        <w:t>As a SpecFlow evangelist</w:t>
-      </w:r>
-    </w:p>
-    <w:p>
-      <w:pPr>
-        <w:pStyle w:val="Normal"/>
-      </w:pPr>
-      <w:r>
-        <w:t>I want to show how to use ScenarioOutline</w:t>
+        <w:t>	In order to not have to type the same scenario over and over</w:t>
+      </w:r>
+    </w:p>
+    <w:p>
+      <w:pPr>
+        <w:pStyle w:val="Normal"/>
+      </w:pPr>
+      <w:r>
+        <w:t>	As a SpecFlow evangelist</w:t>
+      </w:r>
+    </w:p>
+    <w:p>
+      <w:pPr>
+        <w:pStyle w:val="Normal"/>
+      </w:pPr>
+      <w:r>
+        <w:t>	I want to show how to use ScenarioOutline</w:t>
       </w:r>
     </w:p>
     <w:p>
@@ -4596,23 +4593,23 @@
         <w:pStyle w:val="Normal"/>
       </w:pPr>
       <w:r>
-        <w:t>In order to show how to use FeatureContext</w:t>
-      </w:r>
-    </w:p>
-    <w:p>
-      <w:pPr>
-        <w:pStyle w:val="Normal"/>
-      </w:pPr>
-      <w:r>
-        <w:t>As a SpecFlow evangelist</w:t>
-      </w:r>
-    </w:p>
-    <w:p>
-      <w:pPr>
-        <w:pStyle w:val="Normal"/>
-      </w:pPr>
-      <w:r>
-        <w:t>I want to write some simple scenarios with data in FeatureContext</w:t>
+        <w:t>	In order to show how to use FeatureContext</w:t>
+      </w:r>
+    </w:p>
+    <w:p>
+      <w:pPr>
+        <w:pStyle w:val="Normal"/>
+      </w:pPr>
+      <w:r>
+        <w:t>	As a SpecFlow evangelist</w:t>
+      </w:r>
+    </w:p>
+    <w:p>
+      <w:pPr>
+        <w:pStyle w:val="Normal"/>
+      </w:pPr>
+      <w:r>
+        <w:t>	I want to write some simple scenarios with data in FeatureContext</w:t>
       </w:r>
     </w:p>
     <w:p>
@@ -4808,23 +4805,23 @@
         <w:pStyle w:val="Normal"/>
       </w:pPr>
       <w:r>
-        <w:t>In order to show how to use ScenarioContext</w:t>
-      </w:r>
-    </w:p>
-    <w:p>
-      <w:pPr>
-        <w:pStyle w:val="Normal"/>
-      </w:pPr>
-      <w:r>
-        <w:t>As a SpecFlow evangelist</w:t>
-      </w:r>
-    </w:p>
-    <w:p>
-      <w:pPr>
-        <w:pStyle w:val="Normal"/>
-      </w:pPr>
-      <w:r>
-        <w:t>I want to write some simple scenarios with data in ScenarioContext</w:t>
+        <w:t>	In order to show how to use ScenarioContext</w:t>
+      </w:r>
+    </w:p>
+    <w:p>
+      <w:pPr>
+        <w:pStyle w:val="Normal"/>
+      </w:pPr>
+      <w:r>
+        <w:t>	As a SpecFlow evangelist</w:t>
+      </w:r>
+    </w:p>
+    <w:p>
+      <w:pPr>
+        <w:pStyle w:val="Normal"/>
+      </w:pPr>
+      <w:r>
+        <w:t>	I want to write some simple scenarios with data in ScenarioContext</w:t>
       </w:r>
     </w:p>
     <w:p>
@@ -5094,23 +5091,23 @@
         <w:pStyle w:val="Normal"/>
       </w:pPr>
       <w:r>
-        <w:t>In order to show the capabilities of tags in SpecFlow</w:t>
-      </w:r>
-    </w:p>
-    <w:p>
-      <w:pPr>
-        <w:pStyle w:val="Normal"/>
-      </w:pPr>
-      <w:r>
-        <w:t>As a SpecFlow evanglist</w:t>
-      </w:r>
-    </w:p>
-    <w:p>
-      <w:pPr>
-        <w:pStyle w:val="Normal"/>
-      </w:pPr>
-      <w:r>
-        <w:t>I want to write scenarios that has tags and show their usage in code</w:t>
+        <w:t>	In order to show the capabilities of tags in SpecFlow</w:t>
+      </w:r>
+    </w:p>
+    <w:p>
+      <w:pPr>
+        <w:pStyle w:val="Normal"/>
+      </w:pPr>
+      <w:r>
+        <w:t>	As a SpecFlow evanglist</w:t>
+      </w:r>
+    </w:p>
+    <w:p>
+      <w:pPr>
+        <w:pStyle w:val="Normal"/>
+      </w:pPr>
+      <w:r>
+        <w:t>	I want to write scenarios that has tags and show their usage in code</w:t>
       </w:r>
     </w:p>
     <w:p>
@@ -5395,23 +5392,23 @@
         <w:pStyle w:val="Normal"/>
       </w:pPr>
       <w:r>
-        <w:t>In order to explain the order in which hooks are run</w:t>
-      </w:r>
-    </w:p>
-    <w:p>
-      <w:pPr>
-        <w:pStyle w:val="Normal"/>
-      </w:pPr>
-      <w:r>
-        <w:t>As a SpecFlow evanglist</w:t>
-      </w:r>
-    </w:p>
-    <w:p>
-      <w:pPr>
-        <w:pStyle w:val="Normal"/>
-      </w:pPr>
-      <w:r>
-        <w:t>I wan to  be able to hook into pre and post conditions in SpecFlow</w:t>
+        <w:t>	In order to explain the order in which hooks are run</w:t>
+      </w:r>
+    </w:p>
+    <w:p>
+      <w:pPr>
+        <w:pStyle w:val="Normal"/>
+      </w:pPr>
+      <w:r>
+        <w:t>	As a SpecFlow evanglist</w:t>
+      </w:r>
+    </w:p>
+    <w:p>
+      <w:pPr>
+        <w:pStyle w:val="Normal"/>
+      </w:pPr>
+      <w:r>
+        <w:t>	I wan to  be able to hook into pre and post conditions in SpecFlow</w:t>
       </w:r>
     </w:p>
     <w:p>
@@ -5612,23 +5609,23 @@
         <w:pStyle w:val="Normal"/>
       </w:pPr>
       <w:r>
-        <w:t>In order to show that the test runner is just for the autogenerated stuff in SpecFlow  </w:t>
-      </w:r>
-    </w:p>
-    <w:p>
-      <w:pPr>
-        <w:pStyle w:val="Normal"/>
-      </w:pPr>
-      <w:r>
-        <w:t>As a SpecFlow evanglist  </w:t>
-      </w:r>
-    </w:p>
-    <w:p>
-      <w:pPr>
-        <w:pStyle w:val="Normal"/>
-      </w:pPr>
-      <w:r>
-        <w:t>I want to be able to call my steps in the same manner inspite of the testrunner configured</w:t>
+        <w:t>	In order to show that the test runner is just for the autogenerated stuff in SpecFlow  </w:t>
+      </w:r>
+    </w:p>
+    <w:p>
+      <w:pPr>
+        <w:pStyle w:val="Normal"/>
+      </w:pPr>
+      <w:r>
+        <w:t>	As a SpecFlow evanglist  </w:t>
+      </w:r>
+    </w:p>
+    <w:p>
+      <w:pPr>
+        <w:pStyle w:val="Normal"/>
+      </w:pPr>
+      <w:r>
+        <w:t>	I want to be able to call my steps in the same manner inspite of the testrunner configured  </w:t>
       </w:r>
     </w:p>
     <w:p>
@@ -5699,31 +5696,31 @@
         <w:pStyle w:val="Normal"/>
       </w:pPr>
       <w:r>
-        <w:t>In order to see that gherkin is a very simple langauge  </w:t>
-      </w:r>
-    </w:p>
-    <w:p>
-      <w:pPr>
-        <w:pStyle w:val="Normal"/>
-      </w:pPr>
-      <w:r>
-        <w:t>As a SpecFlow evangelist  </w:t>
-      </w:r>
-    </w:p>
-    <w:p>
-      <w:pPr>
-        <w:pStyle w:val="Normal"/>
-      </w:pPr>
-      <w:r>
-        <w:t>I want to show that basic syntax  </w:t>
-      </w:r>
-    </w:p>
-    <w:p>
-      <w:pPr>
-        <w:pStyle w:val="Normal"/>
-      </w:pPr>
-      <w:r>
-        <w:t>![Test Image](test.jpg)</w:t>
+        <w:t>	In order to see that gherkin is a very simple langauge  </w:t>
+      </w:r>
+    </w:p>
+    <w:p>
+      <w:pPr>
+        <w:pStyle w:val="Normal"/>
+      </w:pPr>
+      <w:r>
+        <w:t>	As a SpecFlow evangelist  </w:t>
+      </w:r>
+    </w:p>
+    <w:p>
+      <w:pPr>
+        <w:pStyle w:val="Normal"/>
+      </w:pPr>
+      <w:r>
+        <w:t>	I want to show that basic syntax  </w:t>
+      </w:r>
+    </w:p>
+    <w:p>
+      <w:pPr>
+        <w:pStyle w:val="Normal"/>
+      </w:pPr>
+      <w:r>
+        <w:t>	![Test Image](test.jpg)</w:t>
       </w:r>
     </w:p>
     <w:p>
@@ -5886,23 +5883,23 @@
         <w:pStyle w:val="Normal"/>
       </w:pPr>
       <w:r>
-        <w:t>In order to avoid perform more advanced calculations</w:t>
-      </w:r>
-    </w:p>
-    <w:p>
-      <w:pPr>
-        <w:pStyle w:val="Normal"/>
-      </w:pPr>
-      <w:r>
-        <w:t>As a math idiot</w:t>
-      </w:r>
-    </w:p>
-    <w:p>
-      <w:pPr>
-        <w:pStyle w:val="Normal"/>
-      </w:pPr>
-      <w:r>
-        <w:t>I want to be able to use trigonometric functions</w:t>
+        <w:t>	In order to avoid perform more advanced calculations</w:t>
+      </w:r>
+    </w:p>
+    <w:p>
+      <w:pPr>
+        <w:pStyle w:val="Normal"/>
+      </w:pPr>
+      <w:r>
+        <w:t>	As a math idiot</w:t>
+      </w:r>
+    </w:p>
+    <w:p>
+      <w:pPr>
+        <w:pStyle w:val="Normal"/>
+      </w:pPr>
+      <w:r>
+        <w:t>	I want to be able to use trigonometric functions</w:t>
       </w:r>
     </w:p>
     <w:p>
@@ -6073,23 +6070,23 @@
         <w:pStyle w:val="Normal"/>
       </w:pPr>
       <w:r>
-        <w:t>In order to avoid silly mistakes</w:t>
-      </w:r>
-    </w:p>
-    <w:p>
-      <w:pPr>
-        <w:pStyle w:val="Normal"/>
-      </w:pPr>
-      <w:r>
-        <w:t>As a math idiot</w:t>
-      </w:r>
-    </w:p>
-    <w:p>
-      <w:pPr>
-        <w:pStyle w:val="Normal"/>
-      </w:pPr>
-      <w:r>
-        <w:t>I want to be able to perform arithmetic on the calculator</w:t>
+        <w:t>	In order to avoid silly mistakes</w:t>
+      </w:r>
+    </w:p>
+    <w:p>
+      <w:pPr>
+        <w:pStyle w:val="Normal"/>
+      </w:pPr>
+      <w:r>
+        <w:t>	As a math idiot</w:t>
+      </w:r>
+    </w:p>
+    <w:p>
+      <w:pPr>
+        <w:pStyle w:val="Normal"/>
+      </w:pPr>
+      <w:r>
+        <w:t>	I want to be able to perform arithmetic on the calculator</w:t>
       </w:r>
     </w:p>
     <w:p>
@@ -6359,7 +6356,7 @@
       <w:pStyle w:val="Footer"/>
     </w:pPr>
     <w:r>
-      <w:t>Generated with Pickles 1.2.3.0</w:t>
+      <w:t>Generated with Pickles 2.0.0.0</w:t>
     </w:r>
   </w:p>
 </w:ftr>
@@ -6372,7 +6369,7 @@
       <w:pStyle w:val="Header"/>
     </w:pPr>
     <w:r>
-      <w:t>Pickles, version 1.2.3</w:t>
+      <w:t>Pickles, version 2.0.0</w:t>
     </w:r>
   </w:p>
   <w:p>

</xml_diff>

<commit_message>
Update to version 2.0.1
</commit_message>
<xml_diff>
--- a/Output/Word/Pickles.docx
+++ b/Output/Word/Pickles.docx
@@ -6356,7 +6356,7 @@
       <w:pStyle w:val="Footer"/>
     </w:pPr>
     <w:r>
-      <w:t>Generated with Pickles 2.0.0.0</w:t>
+      <w:t>Generated with Pickles 2.0.1.0</w:t>
     </w:r>
   </w:p>
 </w:ftr>
@@ -6369,7 +6369,7 @@
       <w:pStyle w:val="Header"/>
     </w:pPr>
     <w:r>
-      <w:t>Pickles, version 2.0.0</w:t>
+      <w:t>Pickles, version 2.0.1</w:t>
     </w:r>
   </w:p>
   <w:p>

</xml_diff>

<commit_message>
Output and links to version 2.0.2
</commit_message>
<xml_diff>
--- a/Output/Word/Pickles.docx
+++ b/Output/Word/Pickles.docx
@@ -6356,7 +6356,7 @@
       <w:pStyle w:val="Footer"/>
     </w:pPr>
     <w:r>
-      <w:t>Generated with Pickles 2.0.1.0</w:t>
+      <w:t>Generated with Pickles 2.0.2.0</w:t>
     </w:r>
   </w:p>
 </w:ftr>
@@ -6369,7 +6369,7 @@
       <w:pStyle w:val="Header"/>
     </w:pPr>
     <w:r>
-      <w:t>Pickles, version 2.0.1</w:t>
+      <w:t>Pickles, version 2.0.2</w:t>
     </w:r>
   </w:p>
   <w:p>

</xml_diff>